<commit_message>
Java docs added and few douments updated
</commit_message>
<xml_diff>
--- a/DOCUMENTS/IntegrationTest_Results.docx
+++ b/DOCUMENTS/IntegrationTest_Results.docx
@@ -51,6 +51,10 @@
     </w:p>
     <w:p>
       <w:r>
+        <w:rPr>
+          <w:noProof/>
+          <w:lang w:eastAsia="en-SG"/>
+        </w:rPr>
         <w:drawing>
           <wp:inline distT="0" distB="0" distL="0" distR="0" wp14:anchorId="137A3F84" wp14:editId="53E36D0A">
             <wp:extent cx="5731510" cy="3430905"/>
@@ -267,6 +271,10 @@
     </w:p>
     <w:p>
       <w:r>
+        <w:rPr>
+          <w:noProof/>
+          <w:lang w:eastAsia="en-SG"/>
+        </w:rPr>
         <w:drawing>
           <wp:inline distT="0" distB="0" distL="0" distR="0" wp14:anchorId="56DAFA6A" wp14:editId="29C58FEC">
             <wp:extent cx="5731510" cy="3242945"/>
@@ -366,6 +374,10 @@
     <w:p/>
     <w:p>
       <w:r>
+        <w:rPr>
+          <w:noProof/>
+          <w:lang w:eastAsia="en-SG"/>
+        </w:rPr>
         <w:drawing>
           <wp:inline distT="0" distB="0" distL="0" distR="0" wp14:anchorId="1B2F1B4A" wp14:editId="7936B574">
             <wp:extent cx="5731510" cy="3935730"/>
@@ -403,10 +415,64 @@
         </w:drawing>
       </w:r>
     </w:p>
-    <w:p>
+    <w:p/>
+    <w:p>
+      <w:pPr>
+        <w:rPr>
+          <w:b/>
+        </w:rPr>
+      </w:pPr>
       <w:bookmarkStart w:id="0" w:name="_GoBack"/>
       <w:bookmarkEnd w:id="0"/>
-    </w:p>
+      <w:r>
+        <w:rPr>
+          <w:b/>
+          <w:highlight w:val="yellow"/>
+        </w:rPr>
+        <w:t>Unit test case Results:</w:t>
+      </w:r>
+    </w:p>
+    <w:p>
+      <w:r>
+        <w:lastRenderedPageBreak/>
+        <w:drawing>
+          <wp:inline distT="0" distB="0" distL="0" distR="0" wp14:anchorId="7B9083DB" wp14:editId="367D644E">
+            <wp:extent cx="5731510" cy="4847590"/>
+            <wp:effectExtent l="0" t="0" r="2540" b="0"/>
+            <wp:docPr id="3" name="Picture 3"/>
+            <wp:cNvGraphicFramePr>
+              <a:graphicFrameLocks xmlns:a="http://schemas.openxmlformats.org/drawingml/2006/main" noChangeAspect="1"/>
+            </wp:cNvGraphicFramePr>
+            <a:graphic xmlns:a="http://schemas.openxmlformats.org/drawingml/2006/main">
+              <a:graphicData uri="http://schemas.openxmlformats.org/drawingml/2006/picture">
+                <pic:pic xmlns:pic="http://schemas.openxmlformats.org/drawingml/2006/picture">
+                  <pic:nvPicPr>
+                    <pic:cNvPr id="1" name=""/>
+                    <pic:cNvPicPr/>
+                  </pic:nvPicPr>
+                  <pic:blipFill>
+                    <a:blip r:embed="rId7"/>
+                    <a:stretch>
+                      <a:fillRect/>
+                    </a:stretch>
+                  </pic:blipFill>
+                  <pic:spPr>
+                    <a:xfrm>
+                      <a:off x="0" y="0"/>
+                      <a:ext cx="5731510" cy="4847590"/>
+                    </a:xfrm>
+                    <a:prstGeom prst="rect">
+                      <a:avLst/>
+                    </a:prstGeom>
+                  </pic:spPr>
+                </pic:pic>
+              </a:graphicData>
+            </a:graphic>
+          </wp:inline>
+        </w:drawing>
+      </w:r>
+    </w:p>
+    <w:p/>
     <w:sectPr>
       <w:pgSz w:w="11906" w:h="16838"/>
       <w:pgMar w:top="1440" w:right="1440" w:bottom="1440" w:left="1440" w:header="708" w:footer="708" w:gutter="0"/>

</xml_diff>